<commit_message>
github manual was modified
</commit_message>
<xml_diff>
--- a/gitHub-operation-manual.docx
+++ b/gitHub-operation-manual.docx
@@ -318,7 +318,21 @@
         <w:rPr>
           <w:lang w:val="en-GB"/>
         </w:rPr>
-        <w:t xml:space="preserve">$ Ssh-keygen </w:t>
+        <w:t xml:space="preserve">$ </w:t>
+      </w:r>
+      <w:r>
+        <w:rPr>
+          <w:lang w:val="en-GB"/>
+        </w:rPr>
+        <w:t>s</w:t>
+      </w:r>
+      <w:bookmarkStart w:id="0" w:name="_GoBack"/>
+      <w:bookmarkEnd w:id="0"/>
+      <w:r>
+        <w:rPr>
+          <w:lang w:val="en-GB"/>
+        </w:rPr>
+        <w:t xml:space="preserve">sh-keygen </w:t>
       </w:r>
       <w:r>
         <w:rPr>
@@ -547,8 +561,6 @@
         </w:rPr>
         <w:t>$ touch FILE</w:t>
       </w:r>
-      <w:bookmarkStart w:id="0" w:name="_GoBack"/>
-      <w:bookmarkEnd w:id="0"/>
     </w:p>
     <w:p>
       <w:pPr>

</xml_diff>